<commit_message>
171024 finish huawei exam excerpt ipv6
</commit_message>
<xml_diff>
--- a/huawei_exam/advance/SNMP/SNMP.docx
+++ b/huawei_exam/advance/SNMP/SNMP.docx
@@ -3,11 +3,6 @@
 <w:document xmlns:wpc="http://schemas.microsoft.com/office/word/2010/wordprocessingCanvas" xmlns:mc="http://schemas.openxmlformats.org/markup-compatibility/2006" xmlns:o="urn:schemas-microsoft-com:office:office" xmlns:r="http://schemas.openxmlformats.org/officeDocument/2006/relationships" xmlns:m="http://schemas.openxmlformats.org/officeDocument/2006/math" xmlns:v="urn:schemas-microsoft-com:vml" xmlns:wp14="http://schemas.microsoft.com/office/word/2010/wordprocessingDrawing" xmlns:wp="http://schemas.openxmlformats.org/drawingml/2006/wordprocessingDrawing" xmlns:w10="urn:schemas-microsoft-com:office:word" xmlns:w="http://schemas.openxmlformats.org/wordprocessingml/2006/main" xmlns:w14="http://schemas.microsoft.com/office/word/2010/wordml" xmlns:wpg="http://schemas.microsoft.com/office/word/2010/wordprocessingGroup" xmlns:wpi="http://schemas.microsoft.com/office/word/2010/wordprocessingInk" xmlns:wne="http://schemas.microsoft.com/office/word/2006/wordml" xmlns:wps="http://schemas.microsoft.com/office/word/2010/wordprocessingShape" mc:Ignorable="w14 wp14">
   <w:body>
     <w:p>
-      <w:pPr>
-        <w:rPr>
-          <w:rFonts w:hint="eastAsia"/>
-        </w:rPr>
-      </w:pPr>
       <w:r>
         <w:rPr>
           <w:rFonts w:hint="eastAsia"/>
@@ -136,19 +131,7 @@
         <w:t>的配置</w:t>
       </w:r>
     </w:p>
-    <w:p>
-      <w:pPr>
-        <w:rPr>
-          <w:rFonts w:hint="eastAsia"/>
-        </w:rPr>
-      </w:pPr>
-      <w:r>
-        <w:rPr>
-          <w:rFonts w:hint="eastAsia"/>
-        </w:rPr>
-        <w:t>拓扑</w:t>
-      </w:r>
-    </w:p>
+    <w:p/>
     <w:p>
       <w:pPr>
         <w:ind w:firstLine="420"/>
@@ -158,79 +141,10 @@
           <w:noProof/>
         </w:rPr>
         <w:drawing>
-          <wp:inline distT="0" distB="0" distL="0" distR="0" wp14:anchorId="383CFBF9" wp14:editId="608CAC7A">
-            <wp:extent cx="4772025" cy="1933575"/>
-            <wp:effectExtent l="0" t="0" r="9525" b="9525"/>
-            <wp:docPr id="5" name="图片 5"/>
-            <wp:cNvGraphicFramePr>
-              <a:graphicFrameLocks xmlns:a="http://schemas.openxmlformats.org/drawingml/2006/main" noChangeAspect="1"/>
-            </wp:cNvGraphicFramePr>
-            <a:graphic xmlns:a="http://schemas.openxmlformats.org/drawingml/2006/main">
-              <a:graphicData uri="http://schemas.openxmlformats.org/drawingml/2006/picture">
-                <pic:pic xmlns:pic="http://schemas.openxmlformats.org/drawingml/2006/picture">
-                  <pic:nvPicPr>
-                    <pic:cNvPr id="0" name=""/>
-                    <pic:cNvPicPr/>
-                  </pic:nvPicPr>
-                  <pic:blipFill>
-                    <a:blip r:embed="rId7"/>
-                    <a:stretch>
-                      <a:fillRect/>
-                    </a:stretch>
-                  </pic:blipFill>
-                  <pic:spPr>
-                    <a:xfrm>
-                      <a:off x="0" y="0"/>
-                      <a:ext cx="4772025" cy="1933575"/>
-                    </a:xfrm>
-                    <a:prstGeom prst="rect">
-                      <a:avLst/>
-                    </a:prstGeom>
-                  </pic:spPr>
-                </pic:pic>
-              </a:graphicData>
-            </a:graphic>
-          </wp:inline>
-        </w:drawing>
-      </w:r>
-    </w:p>
-    <w:p>
-      <w:pPr>
-        <w:ind w:left="840" w:firstLine="420"/>
-      </w:pPr>
-    </w:p>
-    <w:p>
-      <w:r>
-        <w:rPr>
-          <w:rFonts w:hint="eastAsia"/>
-        </w:rPr>
-        <w:t>配置</w:t>
-      </w:r>
-      <w:r>
-        <w:rPr>
-          <w:rFonts w:hint="eastAsia"/>
-        </w:rPr>
-        <w:t>（待补充？</w:t>
-      </w:r>
-      <w:bookmarkStart w:id="0" w:name="_GoBack"/>
-      <w:bookmarkEnd w:id="0"/>
-      <w:r>
-        <w:rPr>
-          <w:rFonts w:hint="eastAsia"/>
-        </w:rPr>
-        <w:t>）</w:t>
-      </w:r>
-    </w:p>
-    <w:p>
-      <w:r>
-        <w:rPr>
-          <w:noProof/>
-        </w:rPr>
-        <w:drawing>
-          <wp:inline distT="0" distB="0" distL="0" distR="0" wp14:anchorId="56D525E7" wp14:editId="4A1BF8F1">
-            <wp:extent cx="5274310" cy="924225"/>
-            <wp:effectExtent l="0" t="0" r="2540" b="9525"/>
-            <wp:docPr id="1" name="图片 1"/>
+          <wp:inline distT="0" distB="0" distL="0" distR="0" wp14:anchorId="5938ED3F" wp14:editId="28367043">
+            <wp:extent cx="5274310" cy="2645701"/>
+            <wp:effectExtent l="0" t="0" r="2540" b="2540"/>
+            <wp:docPr id="2" name="图片 2"/>
             <wp:cNvGraphicFramePr>
               <a:graphicFrameLocks xmlns:a="http://schemas.openxmlformats.org/drawingml/2006/main" noChangeAspect="1"/>
             </wp:cNvGraphicFramePr>
@@ -250,7 +164,7 @@
                   <pic:spPr>
                     <a:xfrm>
                       <a:off x="0" y="0"/>
-                      <a:ext cx="5274310" cy="924225"/>
+                      <a:ext cx="5274310" cy="2645701"/>
                     </a:xfrm>
                     <a:prstGeom prst="rect">
                       <a:avLst/>
@@ -264,57 +178,1483 @@
       </w:r>
     </w:p>
     <w:p>
-      <w:r>
-        <w:rPr>
-          <w:rFonts w:hint="eastAsia"/>
-        </w:rPr>
+      <w:pPr>
+        <w:ind w:left="840" w:firstLine="420"/>
+        <w:rPr>
+          <w:rFonts w:hint="eastAsia"/>
+        </w:rPr>
+      </w:pPr>
+    </w:p>
+    <w:p>
+      <w:pPr>
+        <w:rPr>
+          <w:rFonts w:hint="eastAsia"/>
+        </w:rPr>
+      </w:pPr>
+      <w:r>
+        <w:rPr>
+          <w:rFonts w:hint="eastAsia"/>
+        </w:rPr>
+        <w:t>开启</w:t>
+      </w:r>
+      <w:r>
+        <w:rPr>
+          <w:rFonts w:hint="eastAsia"/>
+        </w:rPr>
+        <w:t>SNMP</w:t>
+      </w:r>
+      <w:r>
+        <w:rPr>
+          <w:rFonts w:hint="eastAsia"/>
+        </w:rPr>
+        <w:t>代理</w:t>
+      </w:r>
+    </w:p>
+    <w:p>
+      <w:pPr>
+        <w:rPr>
+          <w:rFonts w:hint="eastAsia"/>
+        </w:rPr>
+      </w:pPr>
+    </w:p>
+    <w:p>
+      <w:pPr>
+        <w:rPr>
+          <w:rFonts w:ascii="Courier New" w:hAnsi="Courier New" w:cs="Courier New" w:hint="eastAsia"/>
+          <w:color w:val="7F7F7F" w:themeColor="text1" w:themeTint="80"/>
+          <w:kern w:val="0"/>
+          <w:sz w:val="16"/>
+          <w:szCs w:val="20"/>
+          <w:lang w:val="zh-CN"/>
+        </w:rPr>
+      </w:pPr>
+      <w:r>
+        <w:rPr>
+          <w:rFonts w:ascii="Courier New" w:hAnsi="Courier New" w:cs="Courier New"/>
+          <w:color w:val="7F7F7F" w:themeColor="text1" w:themeTint="80"/>
+          <w:kern w:val="0"/>
+          <w:sz w:val="16"/>
+          <w:szCs w:val="20"/>
+          <w:lang w:val="zh-CN"/>
+        </w:rPr>
+        <w:t>[Route A]snmp-agent</w:t>
+      </w:r>
+    </w:p>
+    <w:p>
+      <w:pPr>
+        <w:rPr>
+          <w:color w:val="7F7F7F" w:themeColor="text1" w:themeTint="80"/>
+          <w:sz w:val="18"/>
+        </w:rPr>
+      </w:pPr>
+      <w:r>
+        <w:rPr>
+          <w:rFonts w:ascii="Courier New" w:hAnsi="Courier New" w:cs="Courier New"/>
+          <w:color w:val="7F7F7F" w:themeColor="text1" w:themeTint="80"/>
+          <w:kern w:val="0"/>
+          <w:sz w:val="16"/>
+          <w:szCs w:val="20"/>
+        </w:rPr>
+        <w:t>[Route A]snmp-agent sys-info version v2c</w:t>
+      </w:r>
+    </w:p>
+    <w:p>
+      <w:pPr>
+        <w:rPr>
+          <w:rFonts w:hint="eastAsia"/>
+          <w:noProof/>
+        </w:rPr>
+      </w:pPr>
+    </w:p>
+    <w:p>
+      <w:pPr>
+        <w:rPr>
+          <w:rFonts w:hint="eastAsia"/>
+        </w:rPr>
+      </w:pPr>
+      <w:r>
+        <w:rPr>
+          <w:rFonts w:hint="eastAsia"/>
+        </w:rPr>
+        <w:t>配置</w:t>
+      </w:r>
+      <w:r>
+        <w:rPr>
+          <w:rFonts w:hint="eastAsia"/>
+        </w:rPr>
+        <w:t>SNMP</w:t>
+      </w:r>
+      <w:r>
+        <w:rPr>
+          <w:rFonts w:hint="eastAsia"/>
+        </w:rPr>
+        <w:t>读写团体</w:t>
+      </w:r>
+    </w:p>
+    <w:p>
+      <w:pPr>
+        <w:rPr>
+          <w:rFonts w:hint="eastAsia"/>
+        </w:rPr>
+      </w:pPr>
+    </w:p>
+    <w:p>
+      <w:pPr>
+        <w:rPr>
+          <w:rFonts w:ascii="Courier New" w:hAnsi="Courier New" w:cs="Courier New" w:hint="eastAsia"/>
+          <w:color w:val="7F7F7F" w:themeColor="text1" w:themeTint="80"/>
+          <w:kern w:val="0"/>
+          <w:sz w:val="16"/>
+          <w:szCs w:val="20"/>
+          <w:lang w:val="zh-CN"/>
+        </w:rPr>
+      </w:pPr>
+      <w:r>
+        <w:rPr>
+          <w:rFonts w:ascii="Courier New" w:hAnsi="Courier New" w:cs="Courier New"/>
+          <w:color w:val="7F7F7F" w:themeColor="text1" w:themeTint="80"/>
+          <w:kern w:val="0"/>
+          <w:sz w:val="16"/>
+          <w:szCs w:val="20"/>
+          <w:lang w:val="zh-CN"/>
+        </w:rPr>
+        <w:t>[Route A]snmp-agent community read public</w:t>
+      </w:r>
+    </w:p>
+    <w:p>
+      <w:pPr>
+        <w:rPr>
+          <w:rFonts w:ascii="Courier New" w:hAnsi="Courier New" w:cs="Courier New" w:hint="eastAsia"/>
+          <w:color w:val="7F7F7F" w:themeColor="text1" w:themeTint="80"/>
+          <w:kern w:val="0"/>
+          <w:sz w:val="16"/>
+          <w:szCs w:val="20"/>
+          <w:lang w:val="zh-CN"/>
+        </w:rPr>
+      </w:pPr>
+      <w:r>
+        <w:rPr>
+          <w:rFonts w:ascii="Courier New" w:hAnsi="Courier New" w:cs="Courier New"/>
+          <w:color w:val="7F7F7F" w:themeColor="text1" w:themeTint="80"/>
+          <w:kern w:val="0"/>
+          <w:sz w:val="16"/>
+          <w:szCs w:val="20"/>
+          <w:lang w:val="zh-CN"/>
+        </w:rPr>
+        <w:t>[Route A]snmp-agent community write private</w:t>
+      </w:r>
+    </w:p>
+    <w:p>
+      <w:pPr>
+        <w:rPr>
+          <w:rFonts w:ascii="Courier New" w:hAnsi="Courier New" w:cs="Courier New" w:hint="eastAsia"/>
+          <w:color w:val="7F7F7F" w:themeColor="text1" w:themeTint="80"/>
+          <w:kern w:val="0"/>
+          <w:sz w:val="16"/>
+          <w:szCs w:val="20"/>
+          <w:lang w:val="zh-CN"/>
+        </w:rPr>
+      </w:pPr>
+    </w:p>
+    <w:p>
+      <w:pPr>
+        <w:rPr>
+          <w:rFonts w:hint="eastAsia"/>
+        </w:rPr>
+      </w:pPr>
+      <w:r>
+        <w:rPr>
+          <w:rFonts w:hint="eastAsia"/>
+        </w:rPr>
+        <w:t>开启告警功能，并配置管理员信息</w:t>
+      </w:r>
+    </w:p>
+    <w:p>
+      <w:pPr>
+        <w:rPr>
+          <w:rFonts w:hint="eastAsia"/>
+        </w:rPr>
+      </w:pPr>
+    </w:p>
+    <w:p>
+      <w:pPr>
+        <w:rPr>
+          <w:rFonts w:ascii="Courier New" w:hAnsi="Courier New" w:cs="Courier New" w:hint="eastAsia"/>
+          <w:color w:val="7F7F7F" w:themeColor="text1" w:themeTint="80"/>
+          <w:kern w:val="0"/>
+          <w:sz w:val="16"/>
+          <w:szCs w:val="20"/>
+          <w:lang w:val="zh-CN"/>
+        </w:rPr>
+      </w:pPr>
+      <w:r>
+        <w:rPr>
+          <w:rFonts w:ascii="Courier New" w:hAnsi="Courier New" w:cs="Courier New"/>
+          <w:color w:val="7F7F7F" w:themeColor="text1" w:themeTint="80"/>
+          <w:kern w:val="0"/>
+          <w:sz w:val="16"/>
+          <w:szCs w:val="20"/>
+          <w:lang w:val="zh-CN"/>
+        </w:rPr>
+        <w:t>[Route A]snmp-agent trap enable</w:t>
+      </w:r>
+    </w:p>
+    <w:p>
+      <w:pPr>
+        <w:rPr>
+          <w:rFonts w:ascii="Courier New" w:hAnsi="Courier New" w:cs="Courier New" w:hint="eastAsia"/>
+          <w:color w:val="7F7F7F" w:themeColor="text1" w:themeTint="80"/>
+          <w:kern w:val="0"/>
+          <w:sz w:val="16"/>
+          <w:szCs w:val="20"/>
+          <w:lang w:val="zh-CN"/>
+        </w:rPr>
+      </w:pPr>
+      <w:r>
+        <w:rPr>
+          <w:rFonts w:ascii="Courier New" w:hAnsi="Courier New" w:cs="Courier New"/>
+          <w:color w:val="7F7F7F" w:themeColor="text1" w:themeTint="80"/>
+          <w:kern w:val="0"/>
+          <w:sz w:val="16"/>
+          <w:szCs w:val="20"/>
+          <w:lang w:val="zh-CN"/>
+        </w:rPr>
+        <w:t>Info: All switches of SNMP trap/notification will be open. Continue? [Y/N]:y</w:t>
+      </w:r>
+    </w:p>
+    <w:p>
+      <w:pPr>
+        <w:rPr>
+          <w:rFonts w:ascii="Courier New" w:hAnsi="Courier New" w:cs="Courier New" w:hint="eastAsia"/>
+          <w:color w:val="7F7F7F" w:themeColor="text1" w:themeTint="80"/>
+          <w:kern w:val="0"/>
+          <w:sz w:val="16"/>
+          <w:szCs w:val="20"/>
+          <w:lang w:val="zh-CN"/>
+        </w:rPr>
+      </w:pPr>
+      <w:r>
+        <w:rPr>
+          <w:rFonts w:ascii="Courier New" w:hAnsi="Courier New" w:cs="Courier New"/>
+          <w:color w:val="7F7F7F" w:themeColor="text1" w:themeTint="80"/>
+          <w:kern w:val="0"/>
+          <w:sz w:val="16"/>
+          <w:szCs w:val="20"/>
+          <w:lang w:val="zh-CN"/>
+        </w:rPr>
+        <w:t>[Route A]snmp-agent trap queue-size 200</w:t>
+      </w:r>
+    </w:p>
+    <w:p>
+      <w:pPr>
+        <w:rPr>
+          <w:rFonts w:ascii="Courier New" w:hAnsi="Courier New" w:cs="Courier New" w:hint="eastAsia"/>
+          <w:color w:val="7F7F7F" w:themeColor="text1" w:themeTint="80"/>
+          <w:kern w:val="0"/>
+          <w:sz w:val="16"/>
+          <w:szCs w:val="20"/>
+          <w:lang w:val="zh-CN"/>
+        </w:rPr>
+      </w:pPr>
+      <w:r>
+        <w:rPr>
+          <w:rFonts w:ascii="Courier New" w:hAnsi="Courier New" w:cs="Courier New"/>
+          <w:color w:val="7F7F7F" w:themeColor="text1" w:themeTint="80"/>
+          <w:kern w:val="0"/>
+          <w:sz w:val="16"/>
+          <w:szCs w:val="20"/>
+          <w:lang w:val="zh-CN"/>
+        </w:rPr>
+        <w:t>[Route A]snmp-agent trap life 60</w:t>
+      </w:r>
+    </w:p>
+    <w:p>
+      <w:pPr>
+        <w:rPr>
+          <w:rFonts w:ascii="Courier New" w:hAnsi="Courier New" w:cs="Courier New"/>
+          <w:color w:val="7F7F7F" w:themeColor="text1" w:themeTint="80"/>
+          <w:kern w:val="0"/>
+          <w:sz w:val="16"/>
+          <w:szCs w:val="20"/>
+          <w:lang w:val="zh-CN"/>
+        </w:rPr>
+      </w:pPr>
+      <w:r>
+        <w:rPr>
+          <w:rFonts w:ascii="Courier New" w:hAnsi="Courier New" w:cs="Courier New"/>
+          <w:color w:val="7F7F7F" w:themeColor="text1" w:themeTint="80"/>
+          <w:kern w:val="0"/>
+          <w:sz w:val="16"/>
+          <w:szCs w:val="20"/>
+          <w:lang w:val="zh-CN"/>
+        </w:rPr>
+        <w:t>[Route A]snmp-agent target-host trap-hostname NMS address 10.0.123.254 trap-para</w:t>
+      </w:r>
+    </w:p>
+    <w:p>
+      <w:pPr>
+        <w:rPr>
+          <w:rFonts w:ascii="Courier New" w:hAnsi="Courier New" w:cs="Courier New" w:hint="eastAsia"/>
+          <w:color w:val="7F7F7F" w:themeColor="text1" w:themeTint="80"/>
+          <w:kern w:val="0"/>
+          <w:sz w:val="16"/>
+          <w:szCs w:val="20"/>
+          <w:lang w:val="zh-CN"/>
+        </w:rPr>
+      </w:pPr>
+      <w:r>
+        <w:rPr>
+          <w:rFonts w:ascii="Courier New" w:hAnsi="Courier New" w:cs="Courier New"/>
+          <w:color w:val="7F7F7F" w:themeColor="text1" w:themeTint="80"/>
+          <w:kern w:val="0"/>
+          <w:sz w:val="16"/>
+          <w:szCs w:val="20"/>
+          <w:lang w:val="zh-CN"/>
+        </w:rPr>
+        <w:t>msname public</w:t>
+      </w:r>
+    </w:p>
+    <w:p>
+      <w:pPr>
+        <w:rPr>
+          <w:rFonts w:ascii="Courier New" w:hAnsi="Courier New" w:cs="Courier New"/>
+          <w:color w:val="7F7F7F" w:themeColor="text1" w:themeTint="80"/>
+          <w:kern w:val="0"/>
+          <w:sz w:val="16"/>
+          <w:szCs w:val="20"/>
+          <w:lang w:val="zh-CN"/>
+        </w:rPr>
+      </w:pPr>
+      <w:r>
+        <w:rPr>
+          <w:rFonts w:ascii="Courier New" w:hAnsi="Courier New" w:cs="Courier New"/>
+          <w:color w:val="7F7F7F" w:themeColor="text1" w:themeTint="80"/>
+          <w:kern w:val="0"/>
+          <w:sz w:val="16"/>
+          <w:szCs w:val="20"/>
+          <w:lang w:val="zh-CN"/>
+        </w:rPr>
+        <w:t>[Route A]snmp-agent target-host trap-</w:t>
+      </w:r>
+      <w:proofErr w:type="spellStart"/>
+      <w:r>
+        <w:rPr>
+          <w:rFonts w:ascii="Courier New" w:hAnsi="Courier New" w:cs="Courier New"/>
+          <w:color w:val="7F7F7F" w:themeColor="text1" w:themeTint="80"/>
+          <w:kern w:val="0"/>
+          <w:sz w:val="16"/>
+          <w:szCs w:val="20"/>
+          <w:lang w:val="zh-CN"/>
+        </w:rPr>
+        <w:t>paramsname</w:t>
+      </w:r>
+      <w:proofErr w:type="spellEnd"/>
+      <w:r>
+        <w:rPr>
+          <w:rFonts w:ascii="Courier New" w:hAnsi="Courier New" w:cs="Courier New"/>
+          <w:color w:val="7F7F7F" w:themeColor="text1" w:themeTint="80"/>
+          <w:kern w:val="0"/>
+          <w:sz w:val="16"/>
+          <w:szCs w:val="20"/>
+          <w:lang w:val="zh-CN"/>
+        </w:rPr>
+        <w:t xml:space="preserve"> public v2c </w:t>
+      </w:r>
+      <w:proofErr w:type="spellStart"/>
+      <w:r>
+        <w:rPr>
+          <w:rFonts w:ascii="Courier New" w:hAnsi="Courier New" w:cs="Courier New"/>
+          <w:color w:val="7F7F7F" w:themeColor="text1" w:themeTint="80"/>
+          <w:kern w:val="0"/>
+          <w:sz w:val="16"/>
+          <w:szCs w:val="20"/>
+          <w:lang w:val="zh-CN"/>
+        </w:rPr>
+        <w:t>securityname</w:t>
+      </w:r>
+      <w:proofErr w:type="spellEnd"/>
+      <w:r>
+        <w:rPr>
+          <w:rFonts w:ascii="Courier New" w:hAnsi="Courier New" w:cs="Courier New"/>
+          <w:color w:val="7F7F7F" w:themeColor="text1" w:themeTint="80"/>
+          <w:kern w:val="0"/>
+          <w:sz w:val="16"/>
+          <w:szCs w:val="20"/>
+          <w:lang w:val="zh-CN"/>
+        </w:rPr>
+        <w:t xml:space="preserve"> public</w:t>
+      </w:r>
+    </w:p>
+    <w:p>
+      <w:pPr>
+        <w:rPr>
+          <w:rFonts w:ascii="Courier New" w:hAnsi="Courier New" w:cs="Courier New"/>
+          <w:color w:val="7F7F7F" w:themeColor="text1" w:themeTint="80"/>
+          <w:kern w:val="0"/>
+          <w:sz w:val="16"/>
+          <w:szCs w:val="20"/>
+          <w:lang w:val="zh-CN"/>
+        </w:rPr>
+      </w:pPr>
+      <w:r>
+        <w:rPr>
+          <w:rFonts w:ascii="Courier New" w:hAnsi="Courier New" w:cs="Courier New"/>
+          <w:color w:val="7F7F7F" w:themeColor="text1" w:themeTint="80"/>
+          <w:kern w:val="0"/>
+          <w:sz w:val="16"/>
+          <w:szCs w:val="20"/>
+          <w:lang w:val="zh-CN"/>
+        </w:rPr>
+        <w:t>[Route A]snmp-agent sys-info contact Call the operator at 15757164558</w:t>
+      </w:r>
+    </w:p>
+    <w:p>
+      <w:pPr>
+        <w:rPr>
+          <w:rFonts w:ascii="Courier New" w:hAnsi="Courier New" w:cs="Courier New"/>
+          <w:color w:val="7F7F7F" w:themeColor="text1" w:themeTint="80"/>
+          <w:kern w:val="0"/>
+          <w:sz w:val="16"/>
+          <w:szCs w:val="20"/>
+          <w:lang w:val="zh-CN"/>
+        </w:rPr>
+      </w:pPr>
+    </w:p>
+    <w:p>
+      <w:r>
+        <w:rPr>
+          <w:rFonts w:hint="eastAsia"/>
+        </w:rPr>
+        <w:lastRenderedPageBreak/>
         <w:t>验证</w:t>
       </w:r>
     </w:p>
     <w:p>
-      <w:r>
-        <w:rPr>
-          <w:noProof/>
-        </w:rPr>
-        <w:drawing>
-          <wp:inline distT="0" distB="0" distL="0" distR="0" wp14:anchorId="46DE2B51" wp14:editId="6ACA6D23">
-            <wp:extent cx="5274310" cy="1228231"/>
-            <wp:effectExtent l="0" t="0" r="2540" b="0"/>
-            <wp:docPr id="3" name="图片 3"/>
-            <wp:cNvGraphicFramePr>
-              <a:graphicFrameLocks xmlns:a="http://schemas.openxmlformats.org/drawingml/2006/main" noChangeAspect="1"/>
-            </wp:cNvGraphicFramePr>
-            <a:graphic xmlns:a="http://schemas.openxmlformats.org/drawingml/2006/main">
-              <a:graphicData uri="http://schemas.openxmlformats.org/drawingml/2006/picture">
-                <pic:pic xmlns:pic="http://schemas.openxmlformats.org/drawingml/2006/picture">
-                  <pic:nvPicPr>
-                    <pic:cNvPr id="0" name=""/>
-                    <pic:cNvPicPr/>
-                  </pic:nvPicPr>
-                  <pic:blipFill>
-                    <a:blip r:embed="rId9"/>
-                    <a:stretch>
-                      <a:fillRect/>
-                    </a:stretch>
-                  </pic:blipFill>
-                  <pic:spPr>
-                    <a:xfrm>
-                      <a:off x="0" y="0"/>
-                      <a:ext cx="5274310" cy="1228231"/>
-                    </a:xfrm>
-                    <a:prstGeom prst="rect">
-                      <a:avLst/>
-                    </a:prstGeom>
-                  </pic:spPr>
-                </pic:pic>
-              </a:graphicData>
-            </a:graphic>
-          </wp:inline>
-        </w:drawing>
+      <w:pPr>
+        <w:rPr>
+          <w:rFonts w:hint="eastAsia"/>
+        </w:rPr>
+      </w:pPr>
+    </w:p>
+    <w:p>
+      <w:pPr>
+        <w:autoSpaceDE w:val="0"/>
+        <w:autoSpaceDN w:val="0"/>
+        <w:adjustRightInd w:val="0"/>
+        <w:jc w:val="left"/>
+        <w:rPr>
+          <w:rFonts w:ascii="Courier New" w:hAnsi="Courier New" w:cs="Courier New"/>
+          <w:color w:val="7F7F7F" w:themeColor="text1" w:themeTint="80"/>
+          <w:kern w:val="0"/>
+          <w:sz w:val="16"/>
+          <w:szCs w:val="20"/>
+        </w:rPr>
+      </w:pPr>
+      <w:r>
+        <w:rPr>
+          <w:rFonts w:ascii="Courier New" w:hAnsi="Courier New" w:cs="Courier New"/>
+          <w:color w:val="7F7F7F" w:themeColor="text1" w:themeTint="80"/>
+          <w:kern w:val="0"/>
+          <w:sz w:val="16"/>
+          <w:szCs w:val="20"/>
+        </w:rPr>
+        <w:t>&lt;Route A&gt;</w:t>
+      </w:r>
+      <w:r>
+        <w:rPr>
+          <w:rFonts w:ascii="Courier New" w:hAnsi="Courier New" w:cs="Courier New"/>
+          <w:b/>
+          <w:color w:val="7F7F7F" w:themeColor="text1" w:themeTint="80"/>
+          <w:kern w:val="0"/>
+          <w:sz w:val="16"/>
+          <w:szCs w:val="20"/>
+        </w:rPr>
+        <w:t xml:space="preserve">display snmp-agent sys-info </w:t>
+      </w:r>
+    </w:p>
+    <w:p>
+      <w:pPr>
+        <w:autoSpaceDE w:val="0"/>
+        <w:autoSpaceDN w:val="0"/>
+        <w:adjustRightInd w:val="0"/>
+        <w:jc w:val="left"/>
+        <w:rPr>
+          <w:rFonts w:ascii="Courier New" w:hAnsi="Courier New" w:cs="Courier New"/>
+          <w:color w:val="7F7F7F" w:themeColor="text1" w:themeTint="80"/>
+          <w:kern w:val="0"/>
+          <w:sz w:val="16"/>
+          <w:szCs w:val="20"/>
+        </w:rPr>
+      </w:pPr>
+      <w:r>
+        <w:rPr>
+          <w:rFonts w:ascii="Courier New" w:hAnsi="Courier New" w:cs="Courier New"/>
+          <w:color w:val="7F7F7F" w:themeColor="text1" w:themeTint="80"/>
+          <w:kern w:val="0"/>
+          <w:sz w:val="16"/>
+          <w:szCs w:val="20"/>
+        </w:rPr>
+        <w:t xml:space="preserve">   The contact person for this managed node: </w:t>
+      </w:r>
+    </w:p>
+    <w:p>
+      <w:pPr>
+        <w:autoSpaceDE w:val="0"/>
+        <w:autoSpaceDN w:val="0"/>
+        <w:adjustRightInd w:val="0"/>
+        <w:jc w:val="left"/>
+        <w:rPr>
+          <w:rFonts w:ascii="Courier New" w:hAnsi="Courier New" w:cs="Courier New"/>
+          <w:b/>
+          <w:color w:val="7F7F7F" w:themeColor="text1" w:themeTint="80"/>
+          <w:kern w:val="0"/>
+          <w:sz w:val="16"/>
+          <w:szCs w:val="20"/>
+        </w:rPr>
+      </w:pPr>
+      <w:r>
+        <w:rPr>
+          <w:rFonts w:ascii="Courier New" w:hAnsi="Courier New" w:cs="Courier New"/>
+          <w:color w:val="7F7F7F" w:themeColor="text1" w:themeTint="80"/>
+          <w:kern w:val="0"/>
+          <w:sz w:val="16"/>
+          <w:szCs w:val="20"/>
+        </w:rPr>
+        <w:t xml:space="preserve">         </w:t>
+      </w:r>
+      <w:r>
+        <w:rPr>
+          <w:rFonts w:ascii="Courier New" w:hAnsi="Courier New" w:cs="Courier New"/>
+          <w:b/>
+          <w:color w:val="7F7F7F" w:themeColor="text1" w:themeTint="80"/>
+          <w:kern w:val="0"/>
+          <w:sz w:val="16"/>
+          <w:szCs w:val="20"/>
+        </w:rPr>
+        <w:t xml:space="preserve">  Call the operator at 15757164558</w:t>
+      </w:r>
+    </w:p>
+    <w:p>
+      <w:pPr>
+        <w:autoSpaceDE w:val="0"/>
+        <w:autoSpaceDN w:val="0"/>
+        <w:adjustRightInd w:val="0"/>
+        <w:jc w:val="left"/>
+        <w:rPr>
+          <w:rFonts w:ascii="Courier New" w:hAnsi="Courier New" w:cs="Courier New"/>
+          <w:color w:val="7F7F7F" w:themeColor="text1" w:themeTint="80"/>
+          <w:kern w:val="0"/>
+          <w:sz w:val="16"/>
+          <w:szCs w:val="20"/>
+        </w:rPr>
+      </w:pPr>
+    </w:p>
+    <w:p>
+      <w:pPr>
+        <w:autoSpaceDE w:val="0"/>
+        <w:autoSpaceDN w:val="0"/>
+        <w:adjustRightInd w:val="0"/>
+        <w:jc w:val="left"/>
+        <w:rPr>
+          <w:rFonts w:ascii="Courier New" w:hAnsi="Courier New" w:cs="Courier New"/>
+          <w:color w:val="7F7F7F" w:themeColor="text1" w:themeTint="80"/>
+          <w:kern w:val="0"/>
+          <w:sz w:val="16"/>
+          <w:szCs w:val="20"/>
+        </w:rPr>
+      </w:pPr>
+      <w:r>
+        <w:rPr>
+          <w:rFonts w:ascii="Courier New" w:hAnsi="Courier New" w:cs="Courier New"/>
+          <w:color w:val="7F7F7F" w:themeColor="text1" w:themeTint="80"/>
+          <w:kern w:val="0"/>
+          <w:sz w:val="16"/>
+          <w:szCs w:val="20"/>
+        </w:rPr>
+        <w:t xml:space="preserve">   The physical location of this node: </w:t>
+      </w:r>
+    </w:p>
+    <w:p>
+      <w:pPr>
+        <w:autoSpaceDE w:val="0"/>
+        <w:autoSpaceDN w:val="0"/>
+        <w:adjustRightInd w:val="0"/>
+        <w:jc w:val="left"/>
+        <w:rPr>
+          <w:rFonts w:ascii="Courier New" w:hAnsi="Courier New" w:cs="Courier New"/>
+          <w:color w:val="7F7F7F" w:themeColor="text1" w:themeTint="80"/>
+          <w:kern w:val="0"/>
+          <w:sz w:val="16"/>
+          <w:szCs w:val="20"/>
+        </w:rPr>
+      </w:pPr>
+      <w:r>
+        <w:rPr>
+          <w:rFonts w:ascii="Courier New" w:hAnsi="Courier New" w:cs="Courier New"/>
+          <w:color w:val="7F7F7F" w:themeColor="text1" w:themeTint="80"/>
+          <w:kern w:val="0"/>
+          <w:sz w:val="16"/>
+          <w:szCs w:val="20"/>
+        </w:rPr>
+        <w:t xml:space="preserve">           Shenzhen China</w:t>
+      </w:r>
+    </w:p>
+    <w:p>
+      <w:pPr>
+        <w:autoSpaceDE w:val="0"/>
+        <w:autoSpaceDN w:val="0"/>
+        <w:adjustRightInd w:val="0"/>
+        <w:jc w:val="left"/>
+        <w:rPr>
+          <w:rFonts w:ascii="Courier New" w:hAnsi="Courier New" w:cs="Courier New"/>
+          <w:color w:val="7F7F7F" w:themeColor="text1" w:themeTint="80"/>
+          <w:kern w:val="0"/>
+          <w:sz w:val="16"/>
+          <w:szCs w:val="20"/>
+        </w:rPr>
+      </w:pPr>
+    </w:p>
+    <w:p>
+      <w:pPr>
+        <w:autoSpaceDE w:val="0"/>
+        <w:autoSpaceDN w:val="0"/>
+        <w:adjustRightInd w:val="0"/>
+        <w:jc w:val="left"/>
+        <w:rPr>
+          <w:rFonts w:ascii="Courier New" w:hAnsi="Courier New" w:cs="Courier New"/>
+          <w:color w:val="7F7F7F" w:themeColor="text1" w:themeTint="80"/>
+          <w:kern w:val="0"/>
+          <w:sz w:val="16"/>
+          <w:szCs w:val="20"/>
+        </w:rPr>
+      </w:pPr>
+      <w:r>
+        <w:rPr>
+          <w:rFonts w:ascii="Courier New" w:hAnsi="Courier New" w:cs="Courier New"/>
+          <w:color w:val="7F7F7F" w:themeColor="text1" w:themeTint="80"/>
+          <w:kern w:val="0"/>
+          <w:sz w:val="16"/>
+          <w:szCs w:val="20"/>
+        </w:rPr>
+        <w:t xml:space="preserve">   SNMP version running in the system: </w:t>
+      </w:r>
+    </w:p>
+    <w:p>
+      <w:pPr>
+        <w:autoSpaceDE w:val="0"/>
+        <w:autoSpaceDN w:val="0"/>
+        <w:adjustRightInd w:val="0"/>
+        <w:jc w:val="left"/>
+        <w:rPr>
+          <w:rFonts w:ascii="Courier New" w:hAnsi="Courier New" w:cs="Courier New"/>
+          <w:b/>
+          <w:color w:val="7F7F7F" w:themeColor="text1" w:themeTint="80"/>
+          <w:kern w:val="0"/>
+          <w:sz w:val="16"/>
+          <w:szCs w:val="20"/>
+          <w:lang w:val="zh-CN"/>
+        </w:rPr>
+      </w:pPr>
+      <w:r>
+        <w:rPr>
+          <w:rFonts w:ascii="Courier New" w:hAnsi="Courier New" w:cs="Courier New"/>
+          <w:color w:val="7F7F7F" w:themeColor="text1" w:themeTint="80"/>
+          <w:kern w:val="0"/>
+          <w:sz w:val="16"/>
+          <w:szCs w:val="20"/>
+        </w:rPr>
+        <w:t xml:space="preserve">          </w:t>
+      </w:r>
+      <w:r>
+        <w:rPr>
+          <w:rFonts w:ascii="Courier New" w:hAnsi="Courier New" w:cs="Courier New"/>
+          <w:b/>
+          <w:color w:val="7F7F7F" w:themeColor="text1" w:themeTint="80"/>
+          <w:kern w:val="0"/>
+          <w:sz w:val="16"/>
+          <w:szCs w:val="20"/>
+        </w:rPr>
+        <w:t xml:space="preserve"> </w:t>
+      </w:r>
+      <w:r>
+        <w:rPr>
+          <w:rFonts w:ascii="Courier New" w:hAnsi="Courier New" w:cs="Courier New"/>
+          <w:b/>
+          <w:color w:val="7F7F7F" w:themeColor="text1" w:themeTint="80"/>
+          <w:kern w:val="0"/>
+          <w:sz w:val="16"/>
+          <w:szCs w:val="20"/>
+          <w:lang w:val="zh-CN"/>
+        </w:rPr>
+        <w:t xml:space="preserve">SNMPv2c </w:t>
+      </w:r>
+    </w:p>
+    <w:p>
+      <w:pPr>
+        <w:rPr>
+          <w:rFonts w:hint="eastAsia"/>
+        </w:rPr>
+      </w:pPr>
+    </w:p>
+    <w:p>
+      <w:pPr>
+        <w:rPr>
+          <w:rFonts w:hint="eastAsia"/>
+        </w:rPr>
+      </w:pPr>
+    </w:p>
+    <w:p>
+      <w:pPr>
+        <w:autoSpaceDE w:val="0"/>
+        <w:autoSpaceDN w:val="0"/>
+        <w:adjustRightInd w:val="0"/>
+        <w:jc w:val="left"/>
+        <w:rPr>
+          <w:rFonts w:ascii="Courier New" w:hAnsi="Courier New" w:cs="Courier New"/>
+          <w:color w:val="7F7F7F" w:themeColor="text1" w:themeTint="80"/>
+          <w:kern w:val="0"/>
+          <w:sz w:val="16"/>
+          <w:szCs w:val="20"/>
+        </w:rPr>
+      </w:pPr>
+      <w:r>
+        <w:rPr>
+          <w:rFonts w:ascii="Courier New" w:hAnsi="Courier New" w:cs="Courier New"/>
+          <w:color w:val="7F7F7F" w:themeColor="text1" w:themeTint="80"/>
+          <w:kern w:val="0"/>
+          <w:sz w:val="16"/>
+          <w:szCs w:val="20"/>
+        </w:rPr>
+        <w:t xml:space="preserve">&lt;Route </w:t>
+      </w:r>
+      <w:proofErr w:type="gramStart"/>
+      <w:r>
+        <w:rPr>
+          <w:rFonts w:ascii="Courier New" w:hAnsi="Courier New" w:cs="Courier New"/>
+          <w:color w:val="7F7F7F" w:themeColor="text1" w:themeTint="80"/>
+          <w:kern w:val="0"/>
+          <w:sz w:val="16"/>
+          <w:szCs w:val="20"/>
+        </w:rPr>
+        <w:t>A&gt;</w:t>
+      </w:r>
+      <w:r>
+        <w:rPr>
+          <w:rFonts w:ascii="Courier New" w:hAnsi="Courier New" w:cs="Courier New"/>
+          <w:b/>
+          <w:color w:val="7F7F7F" w:themeColor="text1" w:themeTint="80"/>
+          <w:kern w:val="0"/>
+          <w:sz w:val="16"/>
+          <w:szCs w:val="20"/>
+        </w:rPr>
+        <w:t>display snmp-agent community write</w:t>
+      </w:r>
+      <w:proofErr w:type="gramEnd"/>
+      <w:r>
+        <w:rPr>
+          <w:rFonts w:ascii="Courier New" w:hAnsi="Courier New" w:cs="Courier New"/>
+          <w:b/>
+          <w:color w:val="7F7F7F" w:themeColor="text1" w:themeTint="80"/>
+          <w:kern w:val="0"/>
+          <w:sz w:val="16"/>
+          <w:szCs w:val="20"/>
+        </w:rPr>
+        <w:t xml:space="preserve"> </w:t>
+      </w:r>
+    </w:p>
+    <w:p>
+      <w:pPr>
+        <w:autoSpaceDE w:val="0"/>
+        <w:autoSpaceDN w:val="0"/>
+        <w:adjustRightInd w:val="0"/>
+        <w:jc w:val="left"/>
+        <w:rPr>
+          <w:rFonts w:ascii="Courier New" w:hAnsi="Courier New" w:cs="Courier New"/>
+          <w:color w:val="7F7F7F" w:themeColor="text1" w:themeTint="80"/>
+          <w:kern w:val="0"/>
+          <w:sz w:val="16"/>
+          <w:szCs w:val="20"/>
+        </w:rPr>
+      </w:pPr>
+      <w:r>
+        <w:rPr>
+          <w:rFonts w:ascii="Courier New" w:hAnsi="Courier New" w:cs="Courier New"/>
+          <w:color w:val="7F7F7F" w:themeColor="text1" w:themeTint="80"/>
+          <w:kern w:val="0"/>
+          <w:sz w:val="16"/>
+          <w:szCs w:val="20"/>
+        </w:rPr>
+        <w:t xml:space="preserve">   Community name: public </w:t>
+      </w:r>
+    </w:p>
+    <w:p>
+      <w:pPr>
+        <w:autoSpaceDE w:val="0"/>
+        <w:autoSpaceDN w:val="0"/>
+        <w:adjustRightInd w:val="0"/>
+        <w:jc w:val="left"/>
+        <w:rPr>
+          <w:rFonts w:ascii="Courier New" w:hAnsi="Courier New" w:cs="Courier New"/>
+          <w:color w:val="7F7F7F" w:themeColor="text1" w:themeTint="80"/>
+          <w:kern w:val="0"/>
+          <w:sz w:val="16"/>
+          <w:szCs w:val="20"/>
+        </w:rPr>
+      </w:pPr>
+      <w:r>
+        <w:rPr>
+          <w:rFonts w:ascii="Courier New" w:hAnsi="Courier New" w:cs="Courier New"/>
+          <w:color w:val="7F7F7F" w:themeColor="text1" w:themeTint="80"/>
+          <w:kern w:val="0"/>
+          <w:sz w:val="16"/>
+          <w:szCs w:val="20"/>
+        </w:rPr>
+        <w:t xml:space="preserve">   Storage type: </w:t>
+      </w:r>
+      <w:proofErr w:type="spellStart"/>
+      <w:r>
+        <w:rPr>
+          <w:rFonts w:ascii="Courier New" w:hAnsi="Courier New" w:cs="Courier New"/>
+          <w:color w:val="7F7F7F" w:themeColor="text1" w:themeTint="80"/>
+          <w:kern w:val="0"/>
+          <w:sz w:val="16"/>
+          <w:szCs w:val="20"/>
+        </w:rPr>
+        <w:t>nonVolatile</w:t>
+      </w:r>
+      <w:proofErr w:type="spellEnd"/>
+      <w:r>
+        <w:rPr>
+          <w:rFonts w:ascii="Courier New" w:hAnsi="Courier New" w:cs="Courier New"/>
+          <w:color w:val="7F7F7F" w:themeColor="text1" w:themeTint="80"/>
+          <w:kern w:val="0"/>
+          <w:sz w:val="16"/>
+          <w:szCs w:val="20"/>
+        </w:rPr>
+        <w:t xml:space="preserve"> </w:t>
+      </w:r>
+    </w:p>
+    <w:p>
+      <w:pPr>
+        <w:autoSpaceDE w:val="0"/>
+        <w:autoSpaceDN w:val="0"/>
+        <w:adjustRightInd w:val="0"/>
+        <w:jc w:val="left"/>
+        <w:rPr>
+          <w:rFonts w:ascii="Courier New" w:hAnsi="Courier New" w:cs="Courier New"/>
+          <w:color w:val="7F7F7F" w:themeColor="text1" w:themeTint="80"/>
+          <w:kern w:val="0"/>
+          <w:sz w:val="16"/>
+          <w:szCs w:val="20"/>
+        </w:rPr>
+      </w:pPr>
+      <w:r>
+        <w:rPr>
+          <w:rFonts w:ascii="Courier New" w:hAnsi="Courier New" w:cs="Courier New"/>
+          <w:color w:val="7F7F7F" w:themeColor="text1" w:themeTint="80"/>
+          <w:kern w:val="0"/>
+          <w:sz w:val="16"/>
+          <w:szCs w:val="20"/>
+        </w:rPr>
+        <w:t xml:space="preserve">   View name: </w:t>
+      </w:r>
+      <w:proofErr w:type="spellStart"/>
+      <w:r>
+        <w:rPr>
+          <w:rFonts w:ascii="Courier New" w:hAnsi="Courier New" w:cs="Courier New"/>
+          <w:color w:val="7F7F7F" w:themeColor="text1" w:themeTint="80"/>
+          <w:kern w:val="0"/>
+          <w:sz w:val="16"/>
+          <w:szCs w:val="20"/>
+        </w:rPr>
+        <w:t>ViewDefault</w:t>
+      </w:r>
+      <w:proofErr w:type="spellEnd"/>
+      <w:r>
+        <w:rPr>
+          <w:rFonts w:ascii="Courier New" w:hAnsi="Courier New" w:cs="Courier New"/>
+          <w:color w:val="7F7F7F" w:themeColor="text1" w:themeTint="80"/>
+          <w:kern w:val="0"/>
+          <w:sz w:val="16"/>
+          <w:szCs w:val="20"/>
+        </w:rPr>
+        <w:t xml:space="preserve"> </w:t>
+      </w:r>
+    </w:p>
+    <w:p>
+      <w:pPr>
+        <w:autoSpaceDE w:val="0"/>
+        <w:autoSpaceDN w:val="0"/>
+        <w:adjustRightInd w:val="0"/>
+        <w:jc w:val="left"/>
+        <w:rPr>
+          <w:rFonts w:ascii="Courier New" w:hAnsi="Courier New" w:cs="Courier New"/>
+          <w:color w:val="7F7F7F" w:themeColor="text1" w:themeTint="80"/>
+          <w:kern w:val="0"/>
+          <w:sz w:val="16"/>
+          <w:szCs w:val="20"/>
+        </w:rPr>
+      </w:pPr>
+    </w:p>
+    <w:p>
+      <w:pPr>
+        <w:autoSpaceDE w:val="0"/>
+        <w:autoSpaceDN w:val="0"/>
+        <w:adjustRightInd w:val="0"/>
+        <w:jc w:val="left"/>
+        <w:rPr>
+          <w:rFonts w:ascii="Courier New" w:hAnsi="Courier New" w:cs="Courier New"/>
+          <w:color w:val="7F7F7F" w:themeColor="text1" w:themeTint="80"/>
+          <w:kern w:val="0"/>
+          <w:sz w:val="16"/>
+          <w:szCs w:val="20"/>
+        </w:rPr>
+      </w:pPr>
+      <w:r>
+        <w:rPr>
+          <w:rFonts w:ascii="Courier New" w:hAnsi="Courier New" w:cs="Courier New"/>
+          <w:color w:val="7F7F7F" w:themeColor="text1" w:themeTint="80"/>
+          <w:kern w:val="0"/>
+          <w:sz w:val="16"/>
+          <w:szCs w:val="20"/>
+        </w:rPr>
+        <w:t xml:space="preserve">   Community name: private </w:t>
+      </w:r>
+    </w:p>
+    <w:p>
+      <w:pPr>
+        <w:autoSpaceDE w:val="0"/>
+        <w:autoSpaceDN w:val="0"/>
+        <w:adjustRightInd w:val="0"/>
+        <w:jc w:val="left"/>
+        <w:rPr>
+          <w:rFonts w:ascii="Courier New" w:hAnsi="Courier New" w:cs="Courier New"/>
+          <w:color w:val="7F7F7F" w:themeColor="text1" w:themeTint="80"/>
+          <w:kern w:val="0"/>
+          <w:sz w:val="16"/>
+          <w:szCs w:val="20"/>
+        </w:rPr>
+      </w:pPr>
+      <w:r>
+        <w:rPr>
+          <w:rFonts w:ascii="Courier New" w:hAnsi="Courier New" w:cs="Courier New"/>
+          <w:color w:val="7F7F7F" w:themeColor="text1" w:themeTint="80"/>
+          <w:kern w:val="0"/>
+          <w:sz w:val="16"/>
+          <w:szCs w:val="20"/>
+        </w:rPr>
+        <w:t xml:space="preserve">   Storage type: </w:t>
+      </w:r>
+      <w:proofErr w:type="spellStart"/>
+      <w:r>
+        <w:rPr>
+          <w:rFonts w:ascii="Courier New" w:hAnsi="Courier New" w:cs="Courier New"/>
+          <w:color w:val="7F7F7F" w:themeColor="text1" w:themeTint="80"/>
+          <w:kern w:val="0"/>
+          <w:sz w:val="16"/>
+          <w:szCs w:val="20"/>
+        </w:rPr>
+        <w:t>nonVolatile</w:t>
+      </w:r>
+      <w:proofErr w:type="spellEnd"/>
+      <w:r>
+        <w:rPr>
+          <w:rFonts w:ascii="Courier New" w:hAnsi="Courier New" w:cs="Courier New"/>
+          <w:color w:val="7F7F7F" w:themeColor="text1" w:themeTint="80"/>
+          <w:kern w:val="0"/>
+          <w:sz w:val="16"/>
+          <w:szCs w:val="20"/>
+        </w:rPr>
+        <w:t xml:space="preserve"> </w:t>
+      </w:r>
+    </w:p>
+    <w:p>
+      <w:pPr>
+        <w:autoSpaceDE w:val="0"/>
+        <w:autoSpaceDN w:val="0"/>
+        <w:adjustRightInd w:val="0"/>
+        <w:jc w:val="left"/>
+        <w:rPr>
+          <w:rFonts w:ascii="Courier New" w:hAnsi="Courier New" w:cs="Courier New"/>
+          <w:color w:val="7F7F7F" w:themeColor="text1" w:themeTint="80"/>
+          <w:kern w:val="0"/>
+          <w:sz w:val="16"/>
+          <w:szCs w:val="20"/>
+        </w:rPr>
+      </w:pPr>
+      <w:r>
+        <w:rPr>
+          <w:rFonts w:ascii="Courier New" w:hAnsi="Courier New" w:cs="Courier New"/>
+          <w:color w:val="7F7F7F" w:themeColor="text1" w:themeTint="80"/>
+          <w:kern w:val="0"/>
+          <w:sz w:val="16"/>
+          <w:szCs w:val="20"/>
+        </w:rPr>
+        <w:t xml:space="preserve">   View name: </w:t>
+      </w:r>
+      <w:proofErr w:type="spellStart"/>
+      <w:r>
+        <w:rPr>
+          <w:rFonts w:ascii="Courier New" w:hAnsi="Courier New" w:cs="Courier New"/>
+          <w:color w:val="7F7F7F" w:themeColor="text1" w:themeTint="80"/>
+          <w:kern w:val="0"/>
+          <w:sz w:val="16"/>
+          <w:szCs w:val="20"/>
+        </w:rPr>
+        <w:t>ViewDefault</w:t>
+      </w:r>
+      <w:proofErr w:type="spellEnd"/>
+      <w:r>
+        <w:rPr>
+          <w:rFonts w:ascii="Courier New" w:hAnsi="Courier New" w:cs="Courier New"/>
+          <w:color w:val="7F7F7F" w:themeColor="text1" w:themeTint="80"/>
+          <w:kern w:val="0"/>
+          <w:sz w:val="16"/>
+          <w:szCs w:val="20"/>
+        </w:rPr>
+        <w:t xml:space="preserve"> </w:t>
+      </w:r>
+    </w:p>
+    <w:p>
+      <w:pPr>
+        <w:autoSpaceDE w:val="0"/>
+        <w:autoSpaceDN w:val="0"/>
+        <w:adjustRightInd w:val="0"/>
+        <w:jc w:val="left"/>
+        <w:rPr>
+          <w:rFonts w:ascii="Courier New" w:hAnsi="Courier New" w:cs="Courier New"/>
+          <w:color w:val="7F7F7F" w:themeColor="text1" w:themeTint="80"/>
+          <w:kern w:val="0"/>
+          <w:sz w:val="16"/>
+          <w:szCs w:val="20"/>
+        </w:rPr>
+      </w:pPr>
+    </w:p>
+    <w:p>
+      <w:pPr>
+        <w:autoSpaceDE w:val="0"/>
+        <w:autoSpaceDN w:val="0"/>
+        <w:adjustRightInd w:val="0"/>
+        <w:jc w:val="left"/>
+        <w:rPr>
+          <w:rFonts w:ascii="Courier New" w:hAnsi="Courier New" w:cs="Courier New" w:hint="eastAsia"/>
+          <w:color w:val="7F7F7F" w:themeColor="text1" w:themeTint="80"/>
+          <w:kern w:val="0"/>
+          <w:sz w:val="16"/>
+          <w:szCs w:val="20"/>
+        </w:rPr>
+      </w:pPr>
+      <w:r>
+        <w:rPr>
+          <w:rFonts w:ascii="Courier New" w:hAnsi="Courier New" w:cs="Courier New"/>
+          <w:color w:val="7F7F7F" w:themeColor="text1" w:themeTint="80"/>
+          <w:kern w:val="0"/>
+          <w:sz w:val="16"/>
+          <w:szCs w:val="20"/>
+        </w:rPr>
+        <w:t xml:space="preserve">   Total number is 2</w:t>
+      </w:r>
+    </w:p>
+    <w:p>
+      <w:pPr>
+        <w:autoSpaceDE w:val="0"/>
+        <w:autoSpaceDN w:val="0"/>
+        <w:adjustRightInd w:val="0"/>
+        <w:jc w:val="left"/>
+        <w:rPr>
+          <w:rFonts w:ascii="Courier New" w:hAnsi="Courier New" w:cs="Courier New" w:hint="eastAsia"/>
+          <w:color w:val="7F7F7F" w:themeColor="text1" w:themeTint="80"/>
+          <w:kern w:val="0"/>
+          <w:sz w:val="16"/>
+          <w:szCs w:val="20"/>
+        </w:rPr>
+      </w:pPr>
+    </w:p>
+    <w:p>
+      <w:pPr>
+        <w:autoSpaceDE w:val="0"/>
+        <w:autoSpaceDN w:val="0"/>
+        <w:adjustRightInd w:val="0"/>
+        <w:jc w:val="left"/>
+        <w:rPr>
+          <w:rFonts w:ascii="Courier New" w:hAnsi="Courier New" w:cs="Courier New"/>
+          <w:color w:val="7F7F7F" w:themeColor="text1" w:themeTint="80"/>
+          <w:kern w:val="0"/>
+          <w:sz w:val="16"/>
+          <w:szCs w:val="20"/>
+        </w:rPr>
+      </w:pPr>
+      <w:r>
+        <w:rPr>
+          <w:rFonts w:ascii="Courier New" w:hAnsi="Courier New" w:cs="Courier New"/>
+          <w:color w:val="7F7F7F" w:themeColor="text1" w:themeTint="80"/>
+          <w:kern w:val="0"/>
+          <w:sz w:val="16"/>
+          <w:szCs w:val="20"/>
+        </w:rPr>
+        <w:t>&lt;Route A&gt;</w:t>
+      </w:r>
+      <w:r>
+        <w:rPr>
+          <w:rFonts w:ascii="Courier New" w:hAnsi="Courier New" w:cs="Courier New"/>
+          <w:b/>
+          <w:color w:val="7F7F7F" w:themeColor="text1" w:themeTint="80"/>
+          <w:kern w:val="0"/>
+          <w:sz w:val="16"/>
+          <w:szCs w:val="20"/>
+        </w:rPr>
+        <w:t xml:space="preserve">display snmp-agent target-host </w:t>
+      </w:r>
+    </w:p>
+    <w:p>
+      <w:pPr>
+        <w:autoSpaceDE w:val="0"/>
+        <w:autoSpaceDN w:val="0"/>
+        <w:adjustRightInd w:val="0"/>
+        <w:jc w:val="left"/>
+        <w:rPr>
+          <w:rFonts w:ascii="Courier New" w:hAnsi="Courier New" w:cs="Courier New"/>
+          <w:color w:val="7F7F7F" w:themeColor="text1" w:themeTint="80"/>
+          <w:kern w:val="0"/>
+          <w:sz w:val="16"/>
+          <w:szCs w:val="20"/>
+        </w:rPr>
+      </w:pPr>
+      <w:r>
+        <w:rPr>
+          <w:rFonts w:ascii="Courier New" w:hAnsi="Courier New" w:cs="Courier New"/>
+          <w:color w:val="7F7F7F" w:themeColor="text1" w:themeTint="80"/>
+          <w:kern w:val="0"/>
+          <w:sz w:val="16"/>
+          <w:szCs w:val="20"/>
+        </w:rPr>
+        <w:t xml:space="preserve">   Traphost list:</w:t>
+      </w:r>
+      <w:bookmarkStart w:id="0" w:name="_GoBack"/>
+      <w:bookmarkEnd w:id="0"/>
+    </w:p>
+    <w:p>
+      <w:pPr>
+        <w:autoSpaceDE w:val="0"/>
+        <w:autoSpaceDN w:val="0"/>
+        <w:adjustRightInd w:val="0"/>
+        <w:jc w:val="left"/>
+        <w:rPr>
+          <w:rFonts w:ascii="Courier New" w:hAnsi="Courier New" w:cs="Courier New"/>
+          <w:color w:val="7F7F7F" w:themeColor="text1" w:themeTint="80"/>
+          <w:kern w:val="0"/>
+          <w:sz w:val="16"/>
+          <w:szCs w:val="20"/>
+        </w:rPr>
+      </w:pPr>
+      <w:r>
+        <w:rPr>
+          <w:rFonts w:ascii="Courier New" w:hAnsi="Courier New" w:cs="Courier New"/>
+          <w:color w:val="7F7F7F" w:themeColor="text1" w:themeTint="80"/>
+          <w:kern w:val="0"/>
+          <w:sz w:val="16"/>
+          <w:szCs w:val="20"/>
+        </w:rPr>
+        <w:t xml:space="preserve">   Target host name: NMS </w:t>
+      </w:r>
+    </w:p>
+    <w:p>
+      <w:pPr>
+        <w:autoSpaceDE w:val="0"/>
+        <w:autoSpaceDN w:val="0"/>
+        <w:adjustRightInd w:val="0"/>
+        <w:jc w:val="left"/>
+        <w:rPr>
+          <w:rFonts w:ascii="Courier New" w:hAnsi="Courier New" w:cs="Courier New"/>
+          <w:color w:val="7F7F7F" w:themeColor="text1" w:themeTint="80"/>
+          <w:kern w:val="0"/>
+          <w:sz w:val="16"/>
+          <w:szCs w:val="20"/>
+        </w:rPr>
+      </w:pPr>
+      <w:r>
+        <w:rPr>
+          <w:rFonts w:ascii="Courier New" w:hAnsi="Courier New" w:cs="Courier New"/>
+          <w:color w:val="7F7F7F" w:themeColor="text1" w:themeTint="80"/>
+          <w:kern w:val="0"/>
+          <w:sz w:val="16"/>
+          <w:szCs w:val="20"/>
+        </w:rPr>
+        <w:t xml:space="preserve">   Traphost address: 10.0.123.254 </w:t>
+      </w:r>
+    </w:p>
+    <w:p>
+      <w:pPr>
+        <w:autoSpaceDE w:val="0"/>
+        <w:autoSpaceDN w:val="0"/>
+        <w:adjustRightInd w:val="0"/>
+        <w:jc w:val="left"/>
+        <w:rPr>
+          <w:rFonts w:ascii="Courier New" w:hAnsi="Courier New" w:cs="Courier New"/>
+          <w:color w:val="7F7F7F" w:themeColor="text1" w:themeTint="80"/>
+          <w:kern w:val="0"/>
+          <w:sz w:val="16"/>
+          <w:szCs w:val="20"/>
+        </w:rPr>
+      </w:pPr>
+      <w:r>
+        <w:rPr>
+          <w:rFonts w:ascii="Courier New" w:hAnsi="Courier New" w:cs="Courier New"/>
+          <w:color w:val="7F7F7F" w:themeColor="text1" w:themeTint="80"/>
+          <w:kern w:val="0"/>
+          <w:sz w:val="16"/>
+          <w:szCs w:val="20"/>
+        </w:rPr>
+        <w:t xml:space="preserve">   Traphost portnumber: 162   </w:t>
+      </w:r>
+    </w:p>
+    <w:p>
+      <w:pPr>
+        <w:autoSpaceDE w:val="0"/>
+        <w:autoSpaceDN w:val="0"/>
+        <w:adjustRightInd w:val="0"/>
+        <w:jc w:val="left"/>
+        <w:rPr>
+          <w:rFonts w:ascii="Courier New" w:hAnsi="Courier New" w:cs="Courier New"/>
+          <w:color w:val="7F7F7F" w:themeColor="text1" w:themeTint="80"/>
+          <w:kern w:val="0"/>
+          <w:sz w:val="16"/>
+          <w:szCs w:val="20"/>
+        </w:rPr>
+      </w:pPr>
+      <w:r>
+        <w:rPr>
+          <w:rFonts w:ascii="Courier New" w:hAnsi="Courier New" w:cs="Courier New"/>
+          <w:color w:val="7F7F7F" w:themeColor="text1" w:themeTint="80"/>
+          <w:kern w:val="0"/>
+          <w:sz w:val="16"/>
+          <w:szCs w:val="20"/>
+        </w:rPr>
+        <w:t xml:space="preserve">   Target host parameter: public </w:t>
+      </w:r>
+    </w:p>
+    <w:p>
+      <w:pPr>
+        <w:autoSpaceDE w:val="0"/>
+        <w:autoSpaceDN w:val="0"/>
+        <w:adjustRightInd w:val="0"/>
+        <w:jc w:val="left"/>
+        <w:rPr>
+          <w:rFonts w:ascii="Courier New" w:hAnsi="Courier New" w:cs="Courier New"/>
+          <w:color w:val="7F7F7F" w:themeColor="text1" w:themeTint="80"/>
+          <w:kern w:val="0"/>
+          <w:sz w:val="16"/>
+          <w:szCs w:val="20"/>
+        </w:rPr>
+      </w:pPr>
+    </w:p>
+    <w:p>
+      <w:pPr>
+        <w:autoSpaceDE w:val="0"/>
+        <w:autoSpaceDN w:val="0"/>
+        <w:adjustRightInd w:val="0"/>
+        <w:jc w:val="left"/>
+        <w:rPr>
+          <w:rFonts w:ascii="Courier New" w:hAnsi="Courier New" w:cs="Courier New"/>
+          <w:color w:val="7F7F7F" w:themeColor="text1" w:themeTint="80"/>
+          <w:kern w:val="0"/>
+          <w:sz w:val="16"/>
+          <w:szCs w:val="20"/>
+        </w:rPr>
+      </w:pPr>
+      <w:r>
+        <w:rPr>
+          <w:rFonts w:ascii="Courier New" w:hAnsi="Courier New" w:cs="Courier New"/>
+          <w:color w:val="7F7F7F" w:themeColor="text1" w:themeTint="80"/>
+          <w:kern w:val="0"/>
+          <w:sz w:val="16"/>
+          <w:szCs w:val="20"/>
+        </w:rPr>
+        <w:t xml:space="preserve">   Total number is 1 </w:t>
+      </w:r>
+    </w:p>
+    <w:p>
+      <w:pPr>
+        <w:autoSpaceDE w:val="0"/>
+        <w:autoSpaceDN w:val="0"/>
+        <w:adjustRightInd w:val="0"/>
+        <w:jc w:val="left"/>
+        <w:rPr>
+          <w:rFonts w:ascii="Courier New" w:hAnsi="Courier New" w:cs="Courier New"/>
+          <w:color w:val="7F7F7F" w:themeColor="text1" w:themeTint="80"/>
+          <w:kern w:val="0"/>
+          <w:sz w:val="16"/>
+          <w:szCs w:val="20"/>
+        </w:rPr>
+      </w:pPr>
+    </w:p>
+    <w:p>
+      <w:pPr>
+        <w:autoSpaceDE w:val="0"/>
+        <w:autoSpaceDN w:val="0"/>
+        <w:adjustRightInd w:val="0"/>
+        <w:jc w:val="left"/>
+        <w:rPr>
+          <w:rFonts w:ascii="Courier New" w:hAnsi="Courier New" w:cs="Courier New"/>
+          <w:color w:val="7F7F7F" w:themeColor="text1" w:themeTint="80"/>
+          <w:kern w:val="0"/>
+          <w:sz w:val="16"/>
+          <w:szCs w:val="20"/>
+        </w:rPr>
+      </w:pPr>
+      <w:r>
+        <w:rPr>
+          <w:rFonts w:ascii="Courier New" w:hAnsi="Courier New" w:cs="Courier New"/>
+          <w:color w:val="7F7F7F" w:themeColor="text1" w:themeTint="80"/>
+          <w:kern w:val="0"/>
+          <w:sz w:val="16"/>
+          <w:szCs w:val="20"/>
+        </w:rPr>
+        <w:t xml:space="preserve">   Parameter list trap target host:</w:t>
+      </w:r>
+    </w:p>
+    <w:p>
+      <w:pPr>
+        <w:autoSpaceDE w:val="0"/>
+        <w:autoSpaceDN w:val="0"/>
+        <w:adjustRightInd w:val="0"/>
+        <w:jc w:val="left"/>
+        <w:rPr>
+          <w:rFonts w:ascii="Courier New" w:hAnsi="Courier New" w:cs="Courier New"/>
+          <w:color w:val="7F7F7F" w:themeColor="text1" w:themeTint="80"/>
+          <w:kern w:val="0"/>
+          <w:sz w:val="16"/>
+          <w:szCs w:val="20"/>
+        </w:rPr>
+      </w:pPr>
+      <w:r>
+        <w:rPr>
+          <w:rFonts w:ascii="Courier New" w:hAnsi="Courier New" w:cs="Courier New"/>
+          <w:color w:val="7F7F7F" w:themeColor="text1" w:themeTint="80"/>
+          <w:kern w:val="0"/>
+          <w:sz w:val="16"/>
+          <w:szCs w:val="20"/>
+        </w:rPr>
+        <w:t xml:space="preserve">   Parameter name of the target host: public </w:t>
+      </w:r>
+    </w:p>
+    <w:p>
+      <w:pPr>
+        <w:autoSpaceDE w:val="0"/>
+        <w:autoSpaceDN w:val="0"/>
+        <w:adjustRightInd w:val="0"/>
+        <w:jc w:val="left"/>
+        <w:rPr>
+          <w:rFonts w:ascii="Courier New" w:hAnsi="Courier New" w:cs="Courier New"/>
+          <w:color w:val="7F7F7F" w:themeColor="text1" w:themeTint="80"/>
+          <w:kern w:val="0"/>
+          <w:sz w:val="16"/>
+          <w:szCs w:val="20"/>
+        </w:rPr>
+      </w:pPr>
+      <w:r>
+        <w:rPr>
+          <w:rFonts w:ascii="Courier New" w:hAnsi="Courier New" w:cs="Courier New"/>
+          <w:color w:val="7F7F7F" w:themeColor="text1" w:themeTint="80"/>
+          <w:kern w:val="0"/>
+          <w:sz w:val="16"/>
+          <w:szCs w:val="20"/>
+        </w:rPr>
+        <w:t xml:space="preserve">   Message mode of the target host: SNMPV2C </w:t>
+      </w:r>
+    </w:p>
+    <w:p>
+      <w:pPr>
+        <w:autoSpaceDE w:val="0"/>
+        <w:autoSpaceDN w:val="0"/>
+        <w:adjustRightInd w:val="0"/>
+        <w:jc w:val="left"/>
+        <w:rPr>
+          <w:rFonts w:ascii="Courier New" w:hAnsi="Courier New" w:cs="Courier New"/>
+          <w:color w:val="7F7F7F" w:themeColor="text1" w:themeTint="80"/>
+          <w:kern w:val="0"/>
+          <w:sz w:val="16"/>
+          <w:szCs w:val="20"/>
+        </w:rPr>
+      </w:pPr>
+      <w:r>
+        <w:rPr>
+          <w:rFonts w:ascii="Courier New" w:hAnsi="Courier New" w:cs="Courier New"/>
+          <w:color w:val="7F7F7F" w:themeColor="text1" w:themeTint="80"/>
+          <w:kern w:val="0"/>
+          <w:sz w:val="16"/>
+          <w:szCs w:val="20"/>
+        </w:rPr>
+        <w:t xml:space="preserve">   Trap version of the target host: v2c </w:t>
+      </w:r>
+    </w:p>
+    <w:p>
+      <w:pPr>
+        <w:autoSpaceDE w:val="0"/>
+        <w:autoSpaceDN w:val="0"/>
+        <w:adjustRightInd w:val="0"/>
+        <w:jc w:val="left"/>
+        <w:rPr>
+          <w:rFonts w:ascii="Courier New" w:hAnsi="Courier New" w:cs="Courier New"/>
+          <w:color w:val="7F7F7F" w:themeColor="text1" w:themeTint="80"/>
+          <w:kern w:val="0"/>
+          <w:sz w:val="16"/>
+          <w:szCs w:val="20"/>
+        </w:rPr>
+      </w:pPr>
+      <w:r>
+        <w:rPr>
+          <w:rFonts w:ascii="Courier New" w:hAnsi="Courier New" w:cs="Courier New"/>
+          <w:color w:val="7F7F7F" w:themeColor="text1" w:themeTint="80"/>
+          <w:kern w:val="0"/>
+          <w:sz w:val="16"/>
+          <w:szCs w:val="20"/>
+        </w:rPr>
+        <w:t xml:space="preserve">   Security name of the target host: public </w:t>
+      </w:r>
+    </w:p>
+    <w:p>
+      <w:pPr>
+        <w:autoSpaceDE w:val="0"/>
+        <w:autoSpaceDN w:val="0"/>
+        <w:adjustRightInd w:val="0"/>
+        <w:jc w:val="left"/>
+        <w:rPr>
+          <w:rFonts w:ascii="Courier New" w:hAnsi="Courier New" w:cs="Courier New"/>
+          <w:color w:val="7F7F7F" w:themeColor="text1" w:themeTint="80"/>
+          <w:kern w:val="0"/>
+          <w:sz w:val="16"/>
+          <w:szCs w:val="20"/>
+        </w:rPr>
+      </w:pPr>
+    </w:p>
+    <w:p>
+      <w:pPr>
+        <w:autoSpaceDE w:val="0"/>
+        <w:autoSpaceDN w:val="0"/>
+        <w:adjustRightInd w:val="0"/>
+        <w:jc w:val="left"/>
+        <w:rPr>
+          <w:rFonts w:ascii="Courier New" w:hAnsi="Courier New" w:cs="Courier New"/>
+          <w:color w:val="7F7F7F" w:themeColor="text1" w:themeTint="80"/>
+          <w:kern w:val="0"/>
+          <w:sz w:val="16"/>
+          <w:szCs w:val="20"/>
+        </w:rPr>
+      </w:pPr>
+      <w:r>
+        <w:rPr>
+          <w:rFonts w:ascii="Courier New" w:hAnsi="Courier New" w:cs="Courier New"/>
+          <w:color w:val="7F7F7F" w:themeColor="text1" w:themeTint="80"/>
+          <w:kern w:val="0"/>
+          <w:sz w:val="16"/>
+          <w:szCs w:val="20"/>
+        </w:rPr>
+        <w:t xml:space="preserve">   Total number is 1</w:t>
       </w:r>
     </w:p>
     <w:sectPr>
-      <w:headerReference w:type="default" r:id="rId10"/>
+      <w:headerReference w:type="default" r:id="rId9"/>
       <w:pgSz w:w="11906" w:h="16838"/>
       <w:pgMar w:top="1440" w:right="1800" w:bottom="1440" w:left="1800" w:header="851" w:footer="992" w:gutter="0"/>
       <w:cols w:space="425"/>
@@ -1304,4 +2644,16 @@
   <a:objectDefaults/>
   <a:extraClrSchemeLst/>
 </a:theme>
+</file>
+
+<file path=customXml/item1.xml><?xml version="1.0" encoding="utf-8"?>
+<b:Sources xmlns:b="http://schemas.openxmlformats.org/officeDocument/2006/bibliography" xmlns="http://schemas.openxmlformats.org/officeDocument/2006/bibliography" SelectedStyle="\APA.XSL" StyleName="APA"/>
+</file>
+
+<file path=customXml/itemProps1.xml><?xml version="1.0" encoding="utf-8"?>
+<ds:datastoreItem xmlns:ds="http://schemas.openxmlformats.org/officeDocument/2006/customXml" ds:itemID="{C2F58266-7B84-4993-AB3D-2EF654DB4554}">
+  <ds:schemaRefs>
+    <ds:schemaRef ds:uri="http://schemas.openxmlformats.org/officeDocument/2006/bibliography"/>
+  </ds:schemaRefs>
+</ds:datastoreItem>
 </file>
</xml_diff>